<commit_message>
agregar base de datos a documento
</commit_message>
<xml_diff>
--- a/Documentación/documentación del proyecto sistema de toma de decisiones.docx
+++ b/Documentación/documentación del proyecto sistema de toma de decisiones.docx
@@ -36,7 +36,6 @@
             <w:rPr>
               <w:noProof/>
               <w:color w:val="5B9BD5" w:themeColor="accent1"/>
-              <w:lang w:val="es-MX" w:eastAsia="es-MX"/>
             </w:rPr>
             <w:drawing>
               <wp:inline distT="0" distB="0" distL="0" distR="0">
@@ -224,7 +223,6 @@
             <w:rPr>
               <w:noProof/>
               <w:color w:val="5B9BD5" w:themeColor="accent1"/>
-              <w:lang w:val="es-MX" w:eastAsia="es-MX"/>
             </w:rPr>
             <mc:AlternateContent>
               <mc:Choice Requires="wps">
@@ -554,7 +552,6 @@
             <w:rPr>
               <w:noProof/>
               <w:color w:val="5B9BD5" w:themeColor="accent1"/>
-              <w:lang w:val="es-MX" w:eastAsia="es-MX"/>
             </w:rPr>
             <w:drawing>
               <wp:inline distT="0" distB="0" distL="0" distR="0">
@@ -627,7 +624,7 @@
               <w:rFonts w:asciiTheme="minorHAnsi" w:eastAsiaTheme="minorEastAsia" w:hAnsiTheme="minorHAnsi"/>
               <w:noProof/>
               <w:sz w:val="2"/>
-              <w:lang w:eastAsia="es-MX"/>
+              <w:lang w:val="en-US"/>
             </w:rPr>
             <mc:AlternateContent>
               <mc:Choice Requires="wps">
@@ -721,14 +718,14 @@
                                   <w:rPr>
                                     <w:rFonts w:asciiTheme="minorHAnsi" w:hAnsiTheme="minorHAnsi" w:cstheme="minorHAnsi"/>
                                     <w:sz w:val="20"/>
-                                    <w:lang w:val="es-419"/>
+                                    <w:lang w:val="en-US"/>
                                   </w:rPr>
                                 </w:pPr>
                                 <w:r>
                                   <w:rPr>
                                     <w:rFonts w:asciiTheme="minorHAnsi" w:hAnsiTheme="minorHAnsi" w:cstheme="minorHAnsi"/>
                                     <w:sz w:val="20"/>
-                                    <w:lang w:val="es-419"/>
+                                    <w:lang w:val="en-US"/>
                                   </w:rPr>
                                   <w:t>email: jose.eduardo.gonzalez.barbosa@gmail.com</w:t>
                                 </w:r>
@@ -739,7 +736,7 @@
                                   <w:rPr>
                                     <w:rFonts w:asciiTheme="minorHAnsi" w:hAnsiTheme="minorHAnsi" w:cstheme="minorHAnsi"/>
                                     <w:sz w:val="20"/>
-                                    <w:lang w:val="es-419"/>
+                                    <w:lang w:val="en-US"/>
                                   </w:rPr>
                                 </w:pPr>
                               </w:p>
@@ -757,25 +754,7 @@
                                     <w:sz w:val="20"/>
                                     <w:lang w:val="es-ES"/>
                                   </w:rPr>
-                                  <w:t xml:space="preserve">Luis </w:t>
-                                </w:r>
-                                <w:proofErr w:type="spellStart"/>
-                                <w:r>
-                                  <w:rPr>
-                                    <w:rFonts w:asciiTheme="minorHAnsi" w:hAnsiTheme="minorHAnsi" w:cstheme="minorHAnsi"/>
-                                    <w:sz w:val="20"/>
-                                    <w:lang w:val="es-ES"/>
-                                  </w:rPr>
-                                  <w:t>Angel</w:t>
-                                </w:r>
-                                <w:proofErr w:type="spellEnd"/>
-                                <w:r>
-                                  <w:rPr>
-                                    <w:rFonts w:asciiTheme="minorHAnsi" w:hAnsiTheme="minorHAnsi" w:cstheme="minorHAnsi"/>
-                                    <w:sz w:val="20"/>
-                                    <w:lang w:val="es-ES"/>
-                                  </w:rPr>
-                                  <w:t xml:space="preserve"> Amador Ortiz - 201629266</w:t>
+                                  <w:t>Luis Angel Amador Ortiz - 201629266</w:t>
                                 </w:r>
                               </w:p>
                               <w:p>
@@ -812,23 +791,13 @@
                                     <w:lang w:val="es-ES"/>
                                   </w:rPr>
                                 </w:pPr>
-                                <w:proofErr w:type="spellStart"/>
                                 <w:r>
                                   <w:rPr>
                                     <w:rFonts w:asciiTheme="minorHAnsi" w:hAnsiTheme="minorHAnsi" w:cstheme="minorHAnsi"/>
                                     <w:sz w:val="20"/>
                                     <w:lang w:val="es-ES"/>
                                   </w:rPr>
-                                  <w:t>Cristhian</w:t>
-                                </w:r>
-                                <w:proofErr w:type="spellEnd"/>
-                                <w:r>
-                                  <w:rPr>
-                                    <w:rFonts w:asciiTheme="minorHAnsi" w:hAnsiTheme="minorHAnsi" w:cstheme="minorHAnsi"/>
-                                    <w:sz w:val="20"/>
-                                    <w:lang w:val="es-ES"/>
-                                  </w:rPr>
-                                  <w:t xml:space="preserve"> Anthony Apolinar Moctezuma - 201535023</w:t>
+                                  <w:t>Cristhian Anthony Apolinar Moctezuma - 201535023</w:t>
                                 </w:r>
                               </w:p>
                               <w:p>
@@ -865,41 +834,13 @@
                                     <w:lang w:val="es-ES"/>
                                   </w:rPr>
                                 </w:pPr>
-                                <w:proofErr w:type="spellStart"/>
                                 <w:r>
                                   <w:rPr>
                                     <w:rFonts w:asciiTheme="minorHAnsi" w:hAnsiTheme="minorHAnsi" w:cstheme="minorHAnsi"/>
                                     <w:sz w:val="20"/>
                                     <w:lang w:val="es-ES"/>
                                   </w:rPr>
-                                  <w:t>Jiuber</w:t>
-                                </w:r>
-                                <w:proofErr w:type="spellEnd"/>
-                                <w:r>
-                                  <w:rPr>
-                                    <w:rFonts w:asciiTheme="minorHAnsi" w:hAnsiTheme="minorHAnsi" w:cstheme="minorHAnsi"/>
-                                    <w:sz w:val="20"/>
-                                    <w:lang w:val="es-ES"/>
-                                  </w:rPr>
-                                  <w:t xml:space="preserve"> </w:t>
-                                </w:r>
-                                <w:proofErr w:type="spellStart"/>
-                                <w:r>
-                                  <w:rPr>
-                                    <w:rFonts w:asciiTheme="minorHAnsi" w:hAnsiTheme="minorHAnsi" w:cstheme="minorHAnsi"/>
-                                    <w:sz w:val="20"/>
-                                    <w:lang w:val="es-ES"/>
-                                  </w:rPr>
-                                  <w:t>Monfil</w:t>
-                                </w:r>
-                                <w:proofErr w:type="spellEnd"/>
-                                <w:r>
-                                  <w:rPr>
-                                    <w:rFonts w:asciiTheme="minorHAnsi" w:hAnsiTheme="minorHAnsi" w:cstheme="minorHAnsi"/>
-                                    <w:sz w:val="20"/>
-                                    <w:lang w:val="es-ES"/>
-                                  </w:rPr>
-                                  <w:t xml:space="preserve"> Quijano - 201624306</w:t>
+                                  <w:t>Jiuber Monfil Quijano - 201624306</w:t>
                                 </w:r>
                               </w:p>
                               <w:p>
@@ -942,25 +883,7 @@
                                     <w:sz w:val="20"/>
                                     <w:lang w:val="es-ES"/>
                                   </w:rPr>
-                                  <w:t xml:space="preserve">Jasan </w:t>
-                                </w:r>
-                                <w:proofErr w:type="spellStart"/>
-                                <w:r>
-                                  <w:rPr>
-                                    <w:rFonts w:asciiTheme="minorHAnsi" w:hAnsiTheme="minorHAnsi" w:cstheme="minorHAnsi"/>
-                                    <w:sz w:val="20"/>
-                                    <w:lang w:val="es-ES"/>
-                                  </w:rPr>
-                                  <w:t>Azael</w:t>
-                                </w:r>
-                                <w:proofErr w:type="spellEnd"/>
-                                <w:r>
-                                  <w:rPr>
-                                    <w:rFonts w:asciiTheme="minorHAnsi" w:hAnsiTheme="minorHAnsi" w:cstheme="minorHAnsi"/>
-                                    <w:sz w:val="20"/>
-                                    <w:lang w:val="es-ES"/>
-                                  </w:rPr>
-                                  <w:t xml:space="preserve"> Hernández Bautista - 201509844</w:t>
+                                  <w:t>Jasan Azael Hernández Bautista - 201509844</w:t>
                                 </w:r>
                               </w:p>
                               <w:p>
@@ -1041,14 +964,14 @@
                             <w:rPr>
                               <w:rFonts w:asciiTheme="minorHAnsi" w:hAnsiTheme="minorHAnsi" w:cstheme="minorHAnsi"/>
                               <w:sz w:val="20"/>
-                              <w:lang w:val="es-419"/>
+                              <w:lang w:val="en-US"/>
                             </w:rPr>
                           </w:pPr>
                           <w:r>
                             <w:rPr>
                               <w:rFonts w:asciiTheme="minorHAnsi" w:hAnsiTheme="minorHAnsi" w:cstheme="minorHAnsi"/>
                               <w:sz w:val="20"/>
-                              <w:lang w:val="es-419"/>
+                              <w:lang w:val="en-US"/>
                             </w:rPr>
                             <w:t>email: jose.eduardo.gonzalez.barbosa@gmail.com</w:t>
                           </w:r>
@@ -1059,7 +982,7 @@
                             <w:rPr>
                               <w:rFonts w:asciiTheme="minorHAnsi" w:hAnsiTheme="minorHAnsi" w:cstheme="minorHAnsi"/>
                               <w:sz w:val="20"/>
-                              <w:lang w:val="es-419"/>
+                              <w:lang w:val="en-US"/>
                             </w:rPr>
                           </w:pPr>
                         </w:p>
@@ -1077,25 +1000,7 @@
                               <w:sz w:val="20"/>
                               <w:lang w:val="es-ES"/>
                             </w:rPr>
-                            <w:t xml:space="preserve">Luis </w:t>
-                          </w:r>
-                          <w:proofErr w:type="spellStart"/>
-                          <w:r>
-                            <w:rPr>
-                              <w:rFonts w:asciiTheme="minorHAnsi" w:hAnsiTheme="minorHAnsi" w:cstheme="minorHAnsi"/>
-                              <w:sz w:val="20"/>
-                              <w:lang w:val="es-ES"/>
-                            </w:rPr>
-                            <w:t>Angel</w:t>
-                          </w:r>
-                          <w:proofErr w:type="spellEnd"/>
-                          <w:r>
-                            <w:rPr>
-                              <w:rFonts w:asciiTheme="minorHAnsi" w:hAnsiTheme="minorHAnsi" w:cstheme="minorHAnsi"/>
-                              <w:sz w:val="20"/>
-                              <w:lang w:val="es-ES"/>
-                            </w:rPr>
-                            <w:t xml:space="preserve"> Amador Ortiz - 201629266</w:t>
+                            <w:t>Luis Angel Amador Ortiz - 201629266</w:t>
                           </w:r>
                         </w:p>
                         <w:p>
@@ -1132,23 +1037,13 @@
                               <w:lang w:val="es-ES"/>
                             </w:rPr>
                           </w:pPr>
-                          <w:proofErr w:type="spellStart"/>
                           <w:r>
                             <w:rPr>
                               <w:rFonts w:asciiTheme="minorHAnsi" w:hAnsiTheme="minorHAnsi" w:cstheme="minorHAnsi"/>
                               <w:sz w:val="20"/>
                               <w:lang w:val="es-ES"/>
                             </w:rPr>
-                            <w:t>Cristhian</w:t>
-                          </w:r>
-                          <w:proofErr w:type="spellEnd"/>
-                          <w:r>
-                            <w:rPr>
-                              <w:rFonts w:asciiTheme="minorHAnsi" w:hAnsiTheme="minorHAnsi" w:cstheme="minorHAnsi"/>
-                              <w:sz w:val="20"/>
-                              <w:lang w:val="es-ES"/>
-                            </w:rPr>
-                            <w:t xml:space="preserve"> Anthony Apolinar Moctezuma - 201535023</w:t>
+                            <w:t>Cristhian Anthony Apolinar Moctezuma - 201535023</w:t>
                           </w:r>
                         </w:p>
                         <w:p>
@@ -1185,41 +1080,13 @@
                               <w:lang w:val="es-ES"/>
                             </w:rPr>
                           </w:pPr>
-                          <w:proofErr w:type="spellStart"/>
                           <w:r>
                             <w:rPr>
                               <w:rFonts w:asciiTheme="minorHAnsi" w:hAnsiTheme="minorHAnsi" w:cstheme="minorHAnsi"/>
                               <w:sz w:val="20"/>
                               <w:lang w:val="es-ES"/>
                             </w:rPr>
-                            <w:t>Jiuber</w:t>
-                          </w:r>
-                          <w:proofErr w:type="spellEnd"/>
-                          <w:r>
-                            <w:rPr>
-                              <w:rFonts w:asciiTheme="minorHAnsi" w:hAnsiTheme="minorHAnsi" w:cstheme="minorHAnsi"/>
-                              <w:sz w:val="20"/>
-                              <w:lang w:val="es-ES"/>
-                            </w:rPr>
-                            <w:t xml:space="preserve"> </w:t>
-                          </w:r>
-                          <w:proofErr w:type="spellStart"/>
-                          <w:r>
-                            <w:rPr>
-                              <w:rFonts w:asciiTheme="minorHAnsi" w:hAnsiTheme="minorHAnsi" w:cstheme="minorHAnsi"/>
-                              <w:sz w:val="20"/>
-                              <w:lang w:val="es-ES"/>
-                            </w:rPr>
-                            <w:t>Monfil</w:t>
-                          </w:r>
-                          <w:proofErr w:type="spellEnd"/>
-                          <w:r>
-                            <w:rPr>
-                              <w:rFonts w:asciiTheme="minorHAnsi" w:hAnsiTheme="minorHAnsi" w:cstheme="minorHAnsi"/>
-                              <w:sz w:val="20"/>
-                              <w:lang w:val="es-ES"/>
-                            </w:rPr>
-                            <w:t xml:space="preserve"> Quijano - 201624306</w:t>
+                            <w:t>Jiuber Monfil Quijano - 201624306</w:t>
                           </w:r>
                         </w:p>
                         <w:p>
@@ -1262,25 +1129,7 @@
                               <w:sz w:val="20"/>
                               <w:lang w:val="es-ES"/>
                             </w:rPr>
-                            <w:t xml:space="preserve">Jasan </w:t>
-                          </w:r>
-                          <w:proofErr w:type="spellStart"/>
-                          <w:r>
-                            <w:rPr>
-                              <w:rFonts w:asciiTheme="minorHAnsi" w:hAnsiTheme="minorHAnsi" w:cstheme="minorHAnsi"/>
-                              <w:sz w:val="20"/>
-                              <w:lang w:val="es-ES"/>
-                            </w:rPr>
-                            <w:t>Azael</w:t>
-                          </w:r>
-                          <w:proofErr w:type="spellEnd"/>
-                          <w:r>
-                            <w:rPr>
-                              <w:rFonts w:asciiTheme="minorHAnsi" w:hAnsiTheme="minorHAnsi" w:cstheme="minorHAnsi"/>
-                              <w:sz w:val="20"/>
-                              <w:lang w:val="es-ES"/>
-                            </w:rPr>
-                            <w:t xml:space="preserve"> Hernández Bautista - 201509844</w:t>
+                            <w:t>Jasan Azael Hernández Bautista - 201509844</w:t>
                           </w:r>
                         </w:p>
                         <w:p>
@@ -3089,77 +2938,7 @@
         <w:rPr>
           <w:rFonts w:ascii="Times New Roman" w:hAnsi="Times New Roman" w:cs="Times New Roman"/>
         </w:rPr>
-        <w:t xml:space="preserve">La presente ERS cumple con los lineamientos que se encuentran establecidos en el estándar “IEEE </w:t>
-      </w:r>
-      <w:proofErr w:type="spellStart"/>
-      <w:r>
-        <w:rPr>
-          <w:rFonts w:ascii="Times New Roman" w:hAnsi="Times New Roman" w:cs="Times New Roman"/>
-        </w:rPr>
-        <w:t>Recomended</w:t>
-      </w:r>
-      <w:proofErr w:type="spellEnd"/>
-      <w:r>
-        <w:rPr>
-          <w:rFonts w:ascii="Times New Roman" w:hAnsi="Times New Roman" w:cs="Times New Roman"/>
-        </w:rPr>
-        <w:t xml:space="preserve"> </w:t>
-      </w:r>
-      <w:proofErr w:type="spellStart"/>
-      <w:r>
-        <w:rPr>
-          <w:rFonts w:ascii="Times New Roman" w:hAnsi="Times New Roman" w:cs="Times New Roman"/>
-        </w:rPr>
-        <w:t>Practice</w:t>
-      </w:r>
-      <w:proofErr w:type="spellEnd"/>
-      <w:r>
-        <w:rPr>
-          <w:rFonts w:ascii="Times New Roman" w:hAnsi="Times New Roman" w:cs="Times New Roman"/>
-        </w:rPr>
-        <w:t xml:space="preserve"> </w:t>
-      </w:r>
-      <w:proofErr w:type="spellStart"/>
-      <w:r>
-        <w:rPr>
-          <w:rFonts w:ascii="Times New Roman" w:hAnsi="Times New Roman" w:cs="Times New Roman"/>
-        </w:rPr>
-        <w:t>for</w:t>
-      </w:r>
-      <w:proofErr w:type="spellEnd"/>
-      <w:r>
-        <w:rPr>
-          <w:rFonts w:ascii="Times New Roman" w:hAnsi="Times New Roman" w:cs="Times New Roman"/>
-        </w:rPr>
-        <w:t xml:space="preserve"> Software </w:t>
-      </w:r>
-      <w:proofErr w:type="spellStart"/>
-      <w:r>
-        <w:rPr>
-          <w:rFonts w:ascii="Times New Roman" w:hAnsi="Times New Roman" w:cs="Times New Roman"/>
-        </w:rPr>
-        <w:t>Requirement</w:t>
-      </w:r>
-      <w:proofErr w:type="spellEnd"/>
-      <w:r>
-        <w:rPr>
-          <w:rFonts w:ascii="Times New Roman" w:hAnsi="Times New Roman" w:cs="Times New Roman"/>
-        </w:rPr>
-        <w:t xml:space="preserve"> </w:t>
-      </w:r>
-      <w:proofErr w:type="spellStart"/>
-      <w:r>
-        <w:rPr>
-          <w:rFonts w:ascii="Times New Roman" w:hAnsi="Times New Roman" w:cs="Times New Roman"/>
-        </w:rPr>
-        <w:t>Especification</w:t>
-      </w:r>
-      <w:proofErr w:type="spellEnd"/>
-      <w:r>
-        <w:rPr>
-          <w:rFonts w:ascii="Times New Roman" w:hAnsi="Times New Roman" w:cs="Times New Roman"/>
-        </w:rPr>
-        <w:t xml:space="preserve"> ANSI/IEEE 830-1998”.</w:t>
+        <w:t>La presente ERS cumple con los lineamientos que se encuentran establecidos en el estándar “IEEE Recomended Practice for Software Requirement Especification ANSI/IEEE 830-1998”.</w:t>
       </w:r>
     </w:p>
     <w:p>
@@ -3275,63 +3054,7 @@
         <w:rPr>
           <w:rFonts w:ascii="Times New Roman" w:hAnsi="Times New Roman" w:cs="Times New Roman"/>
         </w:rPr>
-        <w:t>En general existen sistemas que permiten administrar equipos de trabajo, sin embargo, no facilitan la creación de estos ya que los usuarios deben asignar roles y muchas veces no son los correctos por la personalidad y actitud de que cada uno, esto suele causar conflictos en la realización de actividades, objetivos y de la visión del proyecto. Por lo tanto, el ámbito del sistema es permitir a los usuarios crear equipos de trabajo basándonos en el artículo “</w:t>
-      </w:r>
-      <w:proofErr w:type="spellStart"/>
-      <w:r>
-        <w:rPr>
-          <w:rFonts w:ascii="Times New Roman" w:hAnsi="Times New Roman" w:cs="Times New Roman"/>
-        </w:rPr>
-        <w:t>How</w:t>
-      </w:r>
-      <w:proofErr w:type="spellEnd"/>
-      <w:r>
-        <w:rPr>
-          <w:rFonts w:ascii="Times New Roman" w:hAnsi="Times New Roman" w:cs="Times New Roman"/>
-        </w:rPr>
-        <w:t xml:space="preserve"> to </w:t>
-      </w:r>
-      <w:proofErr w:type="spellStart"/>
-      <w:r>
-        <w:rPr>
-          <w:rFonts w:ascii="Times New Roman" w:hAnsi="Times New Roman" w:cs="Times New Roman"/>
-        </w:rPr>
-        <w:t>Build</w:t>
-      </w:r>
-      <w:proofErr w:type="spellEnd"/>
-      <w:r>
-        <w:rPr>
-          <w:rFonts w:ascii="Times New Roman" w:hAnsi="Times New Roman" w:cs="Times New Roman"/>
-        </w:rPr>
-        <w:t xml:space="preserve"> a Great </w:t>
-      </w:r>
-      <w:proofErr w:type="spellStart"/>
-      <w:r>
-        <w:rPr>
-          <w:rFonts w:ascii="Times New Roman" w:hAnsi="Times New Roman" w:cs="Times New Roman"/>
-        </w:rPr>
-        <w:t>Team</w:t>
-      </w:r>
-      <w:proofErr w:type="spellEnd"/>
-      <w:r>
-        <w:rPr>
-          <w:rFonts w:ascii="Times New Roman" w:hAnsi="Times New Roman" w:cs="Times New Roman"/>
-        </w:rPr>
-        <w:t xml:space="preserve">” (S. </w:t>
-      </w:r>
-      <w:proofErr w:type="spellStart"/>
-      <w:r>
-        <w:rPr>
-          <w:rFonts w:ascii="Times New Roman" w:hAnsi="Times New Roman" w:cs="Times New Roman"/>
-        </w:rPr>
-        <w:t>Elhajj</w:t>
-      </w:r>
-      <w:proofErr w:type="spellEnd"/>
-      <w:r>
-        <w:rPr>
-          <w:rFonts w:ascii="Times New Roman" w:hAnsi="Times New Roman" w:cs="Times New Roman"/>
-        </w:rPr>
-        <w:t>, 2015) el cual nos dice que un número óptimo de participantes está entre 4 – 6, además de que el software determine los roles óptimos para cada integrante basándose en la personalidad y actitud.</w:t>
+        <w:t>En general existen sistemas que permiten administrar equipos de trabajo, sin embargo, no facilitan la creación de estos ya que los usuarios deben asignar roles y muchas veces no son los correctos por la personalidad y actitud de que cada uno, esto suele causar conflictos en la realización de actividades, objetivos y de la visión del proyecto. Por lo tanto, el ámbito del sistema es permitir a los usuarios crear equipos de trabajo basándonos en el artículo “How to Build a Great Team” (S. Elhajj, 2015) el cual nos dice que un número óptimo de participantes está entre 4 – 6, además de que el software determine los roles óptimos para cada integrante basándose en la personalidad y actitud.</w:t>
       </w:r>
     </w:p>
     <w:p/>
@@ -3844,46 +3567,32 @@
         <w:rPr>
           <w:lang w:val="en-US"/>
         </w:rPr>
-        <w:t xml:space="preserve">1.4. </w:t>
-      </w:r>
-      <w:proofErr w:type="spellStart"/>
-      <w:r>
-        <w:rPr>
+        <w:t>1.4. Referencias.</w:t>
+      </w:r>
+      <w:bookmarkEnd w:id="4"/>
+    </w:p>
+    <w:p>
+      <w:pPr>
+        <w:jc w:val="both"/>
+        <w:rPr>
+          <w:rFonts w:ascii="Times New Roman" w:hAnsi="Times New Roman" w:cs="Times New Roman"/>
           <w:lang w:val="en-US"/>
         </w:rPr>
-        <w:t>Referencias</w:t>
-      </w:r>
-      <w:proofErr w:type="spellEnd"/>
-      <w:r>
-        <w:rPr>
+      </w:pPr>
+    </w:p>
+    <w:p>
+      <w:pPr>
+        <w:jc w:val="both"/>
+        <w:rPr>
+          <w:rFonts w:ascii="Times New Roman" w:hAnsi="Times New Roman" w:cs="Times New Roman"/>
+          <w:lang w:val="es-ES"/>
+        </w:rPr>
+      </w:pPr>
+      <w:r>
+        <w:rPr>
+          <w:rFonts w:ascii="Times New Roman" w:hAnsi="Times New Roman" w:cs="Times New Roman"/>
           <w:lang w:val="en-US"/>
         </w:rPr>
-        <w:t>.</w:t>
-      </w:r>
-      <w:bookmarkEnd w:id="4"/>
-    </w:p>
-    <w:p>
-      <w:pPr>
-        <w:jc w:val="both"/>
-        <w:rPr>
-          <w:rFonts w:ascii="Times New Roman" w:hAnsi="Times New Roman" w:cs="Times New Roman"/>
-          <w:lang w:val="en-US"/>
-        </w:rPr>
-      </w:pPr>
-    </w:p>
-    <w:p>
-      <w:pPr>
-        <w:jc w:val="both"/>
-        <w:rPr>
-          <w:rFonts w:ascii="Times New Roman" w:hAnsi="Times New Roman" w:cs="Times New Roman"/>
-          <w:lang w:val="es-ES"/>
-        </w:rPr>
-      </w:pPr>
-      <w:r>
-        <w:rPr>
-          <w:rFonts w:ascii="Times New Roman" w:hAnsi="Times New Roman" w:cs="Times New Roman"/>
-          <w:lang w:val="en-US"/>
-        </w:rPr>
         <w:t xml:space="preserve">IEEE Recommended Practice for Software Requirements Specification. </w:t>
       </w:r>
       <w:r>
@@ -3891,23 +3600,7 @@
           <w:rFonts w:ascii="Times New Roman" w:hAnsi="Times New Roman" w:cs="Times New Roman"/>
           <w:lang w:val="es-ES"/>
         </w:rPr>
-        <w:t xml:space="preserve">ANSI/IEEE </w:t>
-      </w:r>
-      <w:proofErr w:type="spellStart"/>
-      <w:r>
-        <w:rPr>
-          <w:rFonts w:ascii="Times New Roman" w:hAnsi="Times New Roman" w:cs="Times New Roman"/>
-          <w:lang w:val="es-ES"/>
-        </w:rPr>
-        <w:t>std</w:t>
-      </w:r>
-      <w:proofErr w:type="spellEnd"/>
-      <w:r>
-        <w:rPr>
-          <w:rFonts w:ascii="Times New Roman" w:hAnsi="Times New Roman" w:cs="Times New Roman"/>
-          <w:lang w:val="es-ES"/>
-        </w:rPr>
-        <w:t>. 830-1998.</w:t>
+        <w:t>ANSI/IEEE std. 830-1998.</w:t>
       </w:r>
     </w:p>
     <w:p>
@@ -6265,23 +5958,7 @@
           <w:rFonts w:ascii="Times New Roman" w:hAnsi="Times New Roman" w:cs="Times New Roman"/>
           <w:szCs w:val="24"/>
         </w:rPr>
-        <w:t>En este apartado se detallarán los atributos de calidad (las “</w:t>
-      </w:r>
-      <w:proofErr w:type="spellStart"/>
-      <w:r>
-        <w:rPr>
-          <w:rFonts w:ascii="Times New Roman" w:hAnsi="Times New Roman" w:cs="Times New Roman"/>
-          <w:szCs w:val="24"/>
-        </w:rPr>
-        <w:t>ilities</w:t>
-      </w:r>
-      <w:proofErr w:type="spellEnd"/>
-      <w:r>
-        <w:rPr>
-          <w:rFonts w:ascii="Times New Roman" w:hAnsi="Times New Roman" w:cs="Times New Roman"/>
-          <w:szCs w:val="24"/>
-        </w:rPr>
-        <w:t>") del sistema.</w:t>
+        <w:t>En este apartado se detallarán los atributos de calidad (las “ilities") del sistema.</w:t>
       </w:r>
     </w:p>
     <w:p>
@@ -6600,15 +6277,7 @@
         <w:t xml:space="preserve">4. </w:t>
       </w:r>
       <w:r>
-        <w:t>Modelado de metodologías centradas en el proceso (</w:t>
-      </w:r>
-      <w:proofErr w:type="spellStart"/>
-      <w:r>
-        <w:t>Workflow</w:t>
-      </w:r>
-      <w:proofErr w:type="spellEnd"/>
-      <w:r>
-        <w:t>).</w:t>
+        <w:t>Modelado de metodologías centradas en el proceso (Workflow).</w:t>
       </w:r>
       <w:bookmarkEnd w:id="17"/>
     </w:p>
@@ -6634,23 +6303,7 @@
           <w:rFonts w:ascii="Times New Roman" w:hAnsi="Times New Roman" w:cs="Times New Roman"/>
           <w:szCs w:val="24"/>
         </w:rPr>
-        <w:t xml:space="preserve">En este apartado mostraremos los diagramas correspondientes a nuestro proyecto, basándonos en BPMN de </w:t>
-      </w:r>
-      <w:proofErr w:type="spellStart"/>
-      <w:r>
-        <w:rPr>
-          <w:rFonts w:ascii="Times New Roman" w:hAnsi="Times New Roman" w:cs="Times New Roman"/>
-          <w:szCs w:val="24"/>
-        </w:rPr>
-        <w:t>workflow</w:t>
-      </w:r>
-      <w:proofErr w:type="spellEnd"/>
-      <w:r>
-        <w:rPr>
-          <w:rFonts w:ascii="Times New Roman" w:hAnsi="Times New Roman" w:cs="Times New Roman"/>
-          <w:szCs w:val="24"/>
-        </w:rPr>
-        <w:t>.</w:t>
+        <w:t>En este apartado mostraremos los diagramas correspondientes a nuestro proyecto, basándonos en BPMN de workflow.</w:t>
       </w:r>
     </w:p>
     <w:p>
@@ -6714,7 +6367,7 @@
       <w:r>
         <w:rPr>
           <w:noProof/>
-          <w:lang w:eastAsia="es-MX"/>
+          <w:lang w:val="en-US"/>
         </w:rPr>
         <w:lastRenderedPageBreak/>
         <w:drawing>
@@ -6821,7 +6474,7 @@
       <w:r>
         <w:rPr>
           <w:noProof/>
-          <w:lang w:eastAsia="es-MX"/>
+          <w:lang w:val="en-US"/>
         </w:rPr>
         <w:drawing>
           <wp:inline distT="0" distB="0" distL="0" distR="0" wp14:anchorId="4321181B" wp14:editId="67A691BB">
@@ -6912,7 +6565,7 @@
       <w:r>
         <w:rPr>
           <w:noProof/>
-          <w:lang w:eastAsia="es-MX"/>
+          <w:lang w:val="en-US"/>
         </w:rPr>
         <w:lastRenderedPageBreak/>
         <w:drawing>
@@ -7010,7 +6663,7 @@
       <w:r>
         <w:rPr>
           <w:noProof/>
-          <w:lang w:eastAsia="es-MX"/>
+          <w:lang w:val="en-US"/>
         </w:rPr>
         <w:drawing>
           <wp:inline distT="0" distB="0" distL="0" distR="0" wp14:anchorId="33042FC1" wp14:editId="42A8C94B">
@@ -7101,7 +6754,7 @@
       <w:r>
         <w:rPr>
           <w:noProof/>
-          <w:lang w:eastAsia="es-MX"/>
+          <w:lang w:val="en-US"/>
         </w:rPr>
         <w:lastRenderedPageBreak/>
         <w:drawing>
@@ -7192,7 +6845,7 @@
       <w:r>
         <w:rPr>
           <w:noProof/>
-          <w:lang w:eastAsia="es-MX"/>
+          <w:lang w:val="en-US"/>
         </w:rPr>
         <w:lastRenderedPageBreak/>
         <w:drawing>
@@ -7301,7 +6954,7 @@
         <w:rPr>
           <w:noProof/>
           <w:sz w:val="20"/>
-          <w:lang w:eastAsia="es-MX"/>
+          <w:lang w:val="en-US"/>
         </w:rPr>
         <w:drawing>
           <wp:inline distT="0" distB="0" distL="0" distR="0" wp14:anchorId="615E3F51" wp14:editId="77B001AE">
@@ -7412,7 +7065,7 @@
       <w:r>
         <w:rPr>
           <w:noProof/>
-          <w:lang w:eastAsia="es-MX"/>
+          <w:lang w:val="en-US"/>
         </w:rPr>
         <w:drawing>
           <wp:anchor distT="0" distB="0" distL="0" distR="0" simplePos="0" relativeHeight="251673600" behindDoc="0" locked="0" layoutInCell="1" allowOverlap="1" wp14:anchorId="363D68B2" wp14:editId="6CE6517F">
@@ -7518,7 +7171,7 @@
       <w:r>
         <w:rPr>
           <w:noProof/>
-          <w:lang w:eastAsia="es-MX"/>
+          <w:lang w:val="en-US"/>
         </w:rPr>
         <w:lastRenderedPageBreak/>
         <w:drawing>
@@ -7602,7 +7255,7 @@
         <w:rPr>
           <w:noProof/>
           <w:sz w:val="20"/>
-          <w:lang w:eastAsia="es-MX"/>
+          <w:lang w:val="en-US"/>
         </w:rPr>
         <w:lastRenderedPageBreak/>
         <w:drawing>
@@ -7707,7 +7360,7 @@
       <w:r>
         <w:rPr>
           <w:noProof/>
-          <w:lang w:eastAsia="es-MX"/>
+          <w:lang w:val="en-US"/>
         </w:rPr>
         <w:drawing>
           <wp:anchor distT="0" distB="0" distL="0" distR="0" simplePos="0" relativeHeight="251675648" behindDoc="0" locked="0" layoutInCell="1" allowOverlap="1" wp14:anchorId="437A7318" wp14:editId="4B9E37C2">
@@ -7911,7 +7564,7 @@
           <w:rFonts w:ascii="Times New Roman" w:hAnsi="Times New Roman" w:cs="Times New Roman"/>
           <w:noProof/>
           <w:szCs w:val="24"/>
-          <w:lang w:eastAsia="es-MX"/>
+          <w:lang w:val="en-US"/>
         </w:rPr>
         <w:drawing>
           <wp:inline distT="0" distB="0" distL="0" distR="0" wp14:anchorId="0FCDF7BA" wp14:editId="6BA563C6">
@@ -8364,14 +8017,12 @@
                 <w:sz w:val="24"/>
               </w:rPr>
             </w:pPr>
-            <w:proofErr w:type="spellStart"/>
             <w:r>
               <w:rPr>
                 <w:sz w:val="24"/>
               </w:rPr>
               <w:t>Secuenciamiento</w:t>
             </w:r>
-            <w:proofErr w:type="spellEnd"/>
           </w:p>
           <w:p>
             <w:pPr>
@@ -9284,14 +8935,12 @@
                 <w:sz w:val="24"/>
               </w:rPr>
             </w:pPr>
-            <w:proofErr w:type="spellStart"/>
             <w:r>
               <w:rPr>
                 <w:sz w:val="24"/>
               </w:rPr>
               <w:t>Secuenciamiento</w:t>
             </w:r>
-            <w:proofErr w:type="spellEnd"/>
           </w:p>
           <w:p>
             <w:pPr>
@@ -10057,14 +9706,12 @@
                 <w:sz w:val="24"/>
               </w:rPr>
             </w:pPr>
-            <w:proofErr w:type="spellStart"/>
             <w:r>
               <w:rPr>
                 <w:sz w:val="24"/>
               </w:rPr>
               <w:t>Secuenciamiento</w:t>
             </w:r>
-            <w:proofErr w:type="spellEnd"/>
           </w:p>
           <w:p>
             <w:pPr>
@@ -11235,14 +10882,12 @@
                 <w:sz w:val="24"/>
               </w:rPr>
             </w:pPr>
-            <w:proofErr w:type="spellStart"/>
             <w:r>
               <w:rPr>
                 <w:sz w:val="24"/>
               </w:rPr>
               <w:t>Secuenciamiento</w:t>
             </w:r>
-            <w:proofErr w:type="spellEnd"/>
           </w:p>
           <w:p>
             <w:pPr>
@@ -12115,14 +11760,12 @@
                 <w:sz w:val="24"/>
               </w:rPr>
             </w:pPr>
-            <w:proofErr w:type="spellStart"/>
             <w:r>
               <w:rPr>
                 <w:sz w:val="24"/>
               </w:rPr>
               <w:t>Secuenciamiento</w:t>
             </w:r>
-            <w:proofErr w:type="spellEnd"/>
           </w:p>
           <w:p>
             <w:pPr>
@@ -12993,7 +12636,7 @@
       <w:r>
         <w:rPr>
           <w:noProof/>
-          <w:lang w:eastAsia="es-MX"/>
+          <w:lang w:val="en-US"/>
         </w:rPr>
         <w:drawing>
           <wp:inline distT="0" distB="0" distL="0" distR="0" wp14:anchorId="42F18E87" wp14:editId="47F5A496">
@@ -13134,8 +12777,9 @@
               <w:rPr>
                 <w:rFonts w:ascii="Times New Roman" w:hAnsi="Times New Roman" w:cs="Times New Roman"/>
                 <w:b/>
+                <w:noProof/>
                 <w:color w:val="FFFFFF" w:themeColor="background1"/>
-                <w:sz w:val="24"/>
+                <w:lang w:val="en-US"/>
               </w:rPr>
               <w:drawing>
                 <wp:inline distT="0" distB="0" distL="0" distR="0" wp14:anchorId="5AACB633" wp14:editId="2ED6ACB4">
@@ -13194,23 +12838,7 @@
                 <w:sz w:val="24"/>
                 <w:szCs w:val="24"/>
               </w:rPr>
-              <w:t>Es la página inicial, donde se podrá encontrar información referente al proyecto, desde cómo funciona a como contactar a los desarrolladores. Desde este punto se podrán registrar o iniciar sesión en la plataforma (solo se puede acceder a “registro” y “</w:t>
-            </w:r>
-            <w:proofErr w:type="spellStart"/>
-            <w:r>
-              <w:rPr>
-                <w:sz w:val="24"/>
-                <w:szCs w:val="24"/>
-              </w:rPr>
-              <w:t>login</w:t>
-            </w:r>
-            <w:proofErr w:type="spellEnd"/>
-            <w:r>
-              <w:rPr>
-                <w:sz w:val="24"/>
-                <w:szCs w:val="24"/>
-              </w:rPr>
-              <w:t>”, desde este punto).</w:t>
+              <w:t>Es la página inicial, donde se podrá encontrar información referente al proyecto, desde cómo funciona a como contactar a los desarrolladores. Desde este punto se podrán registrar o iniciar sesión en la plataforma (solo se puede acceder a “registro” y “login”, desde este punto).</w:t>
             </w:r>
           </w:p>
         </w:tc>
@@ -13257,19 +12885,8 @@
                 <w:sz w:val="24"/>
               </w:rPr>
               <w:lastRenderedPageBreak/>
-              <w:t xml:space="preserve">Nombre: </w:t>
-            </w:r>
-            <w:proofErr w:type="spellStart"/>
-            <w:r>
-              <w:rPr>
-                <w:rFonts w:ascii="Times New Roman" w:hAnsi="Times New Roman" w:cs="Times New Roman"/>
-                <w:b/>
-                <w:color w:val="FFFFFF" w:themeColor="background1"/>
-                <w:sz w:val="24"/>
-              </w:rPr>
-              <w:t>Login</w:t>
-            </w:r>
-            <w:proofErr w:type="spellEnd"/>
+              <w:t>Nombre: Login</w:t>
+            </w:r>
           </w:p>
         </w:tc>
         <w:tc>
@@ -13313,7 +12930,7 @@
             <w:r>
               <w:rPr>
                 <w:noProof/>
-                <w:lang w:eastAsia="es-MX"/>
+                <w:lang w:val="en-US"/>
               </w:rPr>
               <w:drawing>
                 <wp:inline distT="0" distB="0" distL="0" distR="0" wp14:anchorId="1DB78DC3" wp14:editId="25C62F5C">
@@ -13425,19 +13042,8 @@
                 <w:color w:val="FFFFFF" w:themeColor="background1"/>
                 <w:sz w:val="24"/>
               </w:rPr>
-              <w:t xml:space="preserve">Nombre: </w:t>
-            </w:r>
-            <w:proofErr w:type="spellStart"/>
-            <w:r>
-              <w:rPr>
-                <w:rFonts w:ascii="Times New Roman" w:hAnsi="Times New Roman" w:cs="Times New Roman"/>
-                <w:b/>
-                <w:color w:val="FFFFFF" w:themeColor="background1"/>
-                <w:sz w:val="24"/>
-              </w:rPr>
-              <w:t>Register</w:t>
-            </w:r>
-            <w:proofErr w:type="spellEnd"/>
+              <w:t>Nombre: Register</w:t>
+            </w:r>
           </w:p>
         </w:tc>
         <w:tc>
@@ -13478,7 +13084,7 @@
             <w:r>
               <w:rPr>
                 <w:noProof/>
-                <w:lang w:eastAsia="es-MX"/>
+                <w:lang w:val="en-US"/>
               </w:rPr>
               <w:drawing>
                 <wp:inline distT="0" distB="0" distL="0" distR="0" wp14:anchorId="3F1394C5" wp14:editId="6D3F13D1">
@@ -13635,7 +13241,7 @@
             <w:r>
               <w:rPr>
                 <w:noProof/>
-                <w:lang w:eastAsia="es-MX"/>
+                <w:lang w:val="en-US"/>
               </w:rPr>
               <w:drawing>
                 <wp:inline distT="0" distB="0" distL="0" distR="0" wp14:anchorId="27E8395B" wp14:editId="12ED186D">
@@ -13789,7 +13395,7 @@
             <w:r>
               <w:rPr>
                 <w:noProof/>
-                <w:lang w:eastAsia="es-MX"/>
+                <w:lang w:val="en-US"/>
               </w:rPr>
               <w:drawing>
                 <wp:inline distT="0" distB="0" distL="0" distR="0" wp14:anchorId="2CCEC233" wp14:editId="12FCE5A3">
@@ -13945,7 +13551,7 @@
             <w:r>
               <w:rPr>
                 <w:noProof/>
-                <w:lang w:eastAsia="es-MX"/>
+                <w:lang w:val="en-US"/>
               </w:rPr>
               <w:drawing>
                 <wp:inline distT="0" distB="0" distL="0" distR="0" wp14:anchorId="0B026028" wp14:editId="752F8C03">
@@ -14092,7 +13698,7 @@
             <w:r>
               <w:rPr>
                 <w:noProof/>
-                <w:lang w:eastAsia="es-MX"/>
+                <w:lang w:val="en-US"/>
               </w:rPr>
               <w:drawing>
                 <wp:inline distT="0" distB="0" distL="0" distR="0" wp14:anchorId="3C1B32BF" wp14:editId="7A769356">
@@ -14263,7 +13869,7 @@
               <w:rPr>
                 <w:noProof/>
                 <w:u w:val="single"/>
-                <w:lang w:eastAsia="es-MX"/>
+                <w:lang w:val="en-US"/>
               </w:rPr>
               <w:drawing>
                 <wp:inline distT="0" distB="0" distL="0" distR="0" wp14:anchorId="31FF5529" wp14:editId="2B72D6BE">
@@ -14325,29 +13931,7 @@
                 <w:szCs w:val="24"/>
                 <w:lang w:val="es-ES"/>
               </w:rPr>
-              <w:t xml:space="preserve">En esta página se puede consultar todas las solicitudes al usuario (solicitudes para unirse a un grupo y para realizar las evaluaciones de desempeño de sus compañeros), la cual esta ordenada por fecha (de la más reciente a la </w:t>
-            </w:r>
-            <w:proofErr w:type="spellStart"/>
-            <w:r>
-              <w:rPr>
-                <w:rFonts w:ascii="Times New Roman" w:hAnsi="Times New Roman"/>
-                <w:bCs/>
-                <w:sz w:val="24"/>
-                <w:szCs w:val="24"/>
-                <w:lang w:val="es-ES"/>
-              </w:rPr>
-              <w:t>mas</w:t>
-            </w:r>
-            <w:proofErr w:type="spellEnd"/>
-            <w:r>
-              <w:rPr>
-                <w:rFonts w:ascii="Times New Roman" w:hAnsi="Times New Roman"/>
-                <w:bCs/>
-                <w:sz w:val="24"/>
-                <w:szCs w:val="24"/>
-                <w:lang w:val="es-ES"/>
-              </w:rPr>
-              <w:t xml:space="preserve"> antigua).</w:t>
+              <w:t>En esta página se puede consultar todas las solicitudes al usuario (solicitudes para unirse a un grupo y para realizar las evaluaciones de desempeño de sus compañeros), la cual esta ordenada por fecha (de la más reciente a la mas antigua).</w:t>
             </w:r>
           </w:p>
         </w:tc>
@@ -14438,7 +14022,7 @@
               <w:rPr>
                 <w:noProof/>
                 <w:u w:val="single"/>
-                <w:lang w:eastAsia="es-MX"/>
+                <w:lang w:val="en-US"/>
               </w:rPr>
               <w:drawing>
                 <wp:inline distT="0" distB="0" distL="0" distR="0" wp14:anchorId="6FA5107C" wp14:editId="2A76609B">
@@ -14595,7 +14179,7 @@
               <w:rPr>
                 <w:noProof/>
                 <w:u w:val="single"/>
-                <w:lang w:eastAsia="es-MX"/>
+                <w:lang w:val="en-US"/>
               </w:rPr>
               <w:drawing>
                 <wp:inline distT="0" distB="0" distL="0" distR="0" wp14:anchorId="1A64E205" wp14:editId="2B3F86C6">
@@ -14751,7 +14335,7 @@
               <w:rPr>
                 <w:noProof/>
                 <w:u w:val="single"/>
-                <w:lang w:eastAsia="es-MX"/>
+                <w:lang w:val="en-US"/>
               </w:rPr>
               <w:drawing>
                 <wp:inline distT="0" distB="0" distL="0" distR="0" wp14:anchorId="3F22332B" wp14:editId="1E11DF46">
@@ -14911,7 +14495,7 @@
               <w:rPr>
                 <w:noProof/>
                 <w:u w:val="single"/>
-                <w:lang w:eastAsia="es-MX"/>
+                <w:lang w:val="en-US"/>
               </w:rPr>
               <w:drawing>
                 <wp:inline distT="0" distB="0" distL="0" distR="0" wp14:anchorId="2EAF546D" wp14:editId="1746A4D4">
@@ -15066,7 +14650,7 @@
               <w:rPr>
                 <w:noProof/>
                 <w:u w:val="single"/>
-                <w:lang w:eastAsia="es-MX"/>
+                <w:lang w:val="en-US"/>
               </w:rPr>
               <w:drawing>
                 <wp:inline distT="0" distB="0" distL="0" distR="0" wp14:anchorId="0C2E1A95" wp14:editId="5FBE7721">
@@ -15219,7 +14803,7 @@
               <w:rPr>
                 <w:noProof/>
                 <w:u w:val="single"/>
-                <w:lang w:eastAsia="es-MX"/>
+                <w:lang w:val="en-US"/>
               </w:rPr>
               <w:drawing>
                 <wp:inline distT="0" distB="0" distL="0" distR="0" wp14:anchorId="28ED2540" wp14:editId="2CBAD02F">
@@ -15384,7 +14968,7 @@
               <w:rPr>
                 <w:noProof/>
                 <w:u w:val="single"/>
-                <w:lang w:eastAsia="es-MX"/>
+                <w:lang w:val="en-US"/>
               </w:rPr>
               <w:drawing>
                 <wp:inline distT="0" distB="0" distL="0" distR="0" wp14:anchorId="15D15CF0" wp14:editId="1BE73011">
@@ -15544,7 +15128,7 @@
               <w:rPr>
                 <w:noProof/>
                 <w:u w:val="single"/>
-                <w:lang w:eastAsia="es-MX"/>
+                <w:lang w:val="en-US"/>
               </w:rPr>
               <w:drawing>
                 <wp:inline distT="0" distB="0" distL="0" distR="0" wp14:anchorId="0F2BBD97" wp14:editId="1C15134A">
@@ -15638,12 +15222,568 @@
           <w:lang w:val="es-419"/>
         </w:rPr>
       </w:pPr>
+    </w:p>
+    <w:p>
+      <w:pPr>
+        <w:jc w:val="both"/>
+        <w:rPr>
+          <w:lang w:val="es-419"/>
+        </w:rPr>
+      </w:pPr>
+    </w:p>
+    <w:p>
+      <w:pPr>
+        <w:jc w:val="both"/>
+        <w:rPr>
+          <w:lang w:val="es-419"/>
+        </w:rPr>
+      </w:pPr>
+    </w:p>
+    <w:p>
+      <w:pPr>
+        <w:jc w:val="both"/>
+        <w:rPr>
+          <w:lang w:val="es-419"/>
+        </w:rPr>
+      </w:pPr>
+    </w:p>
+    <w:p>
+      <w:pPr>
+        <w:jc w:val="both"/>
+        <w:rPr>
+          <w:lang w:val="es-419"/>
+        </w:rPr>
+      </w:pPr>
+    </w:p>
+    <w:p>
+      <w:pPr>
+        <w:jc w:val="both"/>
+        <w:rPr>
+          <w:lang w:val="es-419"/>
+        </w:rPr>
+      </w:pPr>
+    </w:p>
+    <w:p>
+      <w:pPr>
+        <w:jc w:val="both"/>
+        <w:rPr>
+          <w:lang w:val="es-419"/>
+        </w:rPr>
+      </w:pPr>
+    </w:p>
+    <w:p>
+      <w:pPr>
+        <w:jc w:val="both"/>
+        <w:rPr>
+          <w:lang w:val="es-419"/>
+        </w:rPr>
+      </w:pPr>
+    </w:p>
+    <w:p>
+      <w:pPr>
+        <w:jc w:val="both"/>
+        <w:rPr>
+          <w:lang w:val="es-419"/>
+        </w:rPr>
+      </w:pPr>
+    </w:p>
+    <w:p>
+      <w:pPr>
+        <w:jc w:val="both"/>
+        <w:rPr>
+          <w:lang w:val="es-419"/>
+        </w:rPr>
+      </w:pPr>
+    </w:p>
+    <w:p>
+      <w:pPr>
+        <w:jc w:val="both"/>
+        <w:rPr>
+          <w:lang w:val="es-419"/>
+        </w:rPr>
+      </w:pPr>
+    </w:p>
+    <w:p>
+      <w:pPr>
+        <w:jc w:val="both"/>
+        <w:rPr>
+          <w:lang w:val="es-419"/>
+        </w:rPr>
+      </w:pPr>
+    </w:p>
+    <w:p>
+      <w:pPr>
+        <w:jc w:val="both"/>
+        <w:rPr>
+          <w:lang w:val="es-419"/>
+        </w:rPr>
+      </w:pPr>
+    </w:p>
+    <w:p>
+      <w:pPr>
+        <w:jc w:val="both"/>
+        <w:rPr>
+          <w:lang w:val="es-419"/>
+        </w:rPr>
+      </w:pPr>
+    </w:p>
+    <w:p>
+      <w:pPr>
+        <w:jc w:val="both"/>
+        <w:rPr>
+          <w:lang w:val="es-419"/>
+        </w:rPr>
+      </w:pPr>
+    </w:p>
+    <w:p>
+      <w:pPr>
+        <w:jc w:val="both"/>
+        <w:rPr>
+          <w:lang w:val="es-419"/>
+        </w:rPr>
+      </w:pPr>
+    </w:p>
+    <w:p>
+      <w:pPr>
+        <w:jc w:val="both"/>
+        <w:rPr>
+          <w:lang w:val="es-419"/>
+        </w:rPr>
+      </w:pPr>
+    </w:p>
+    <w:p>
+      <w:pPr>
+        <w:jc w:val="both"/>
+        <w:rPr>
+          <w:lang w:val="es-419"/>
+        </w:rPr>
+      </w:pPr>
+    </w:p>
+    <w:p>
+      <w:pPr>
+        <w:jc w:val="both"/>
+        <w:rPr>
+          <w:lang w:val="es-419"/>
+        </w:rPr>
+      </w:pPr>
+    </w:p>
+    <w:p>
+      <w:pPr>
+        <w:jc w:val="both"/>
+        <w:rPr>
+          <w:lang w:val="es-419"/>
+        </w:rPr>
+      </w:pPr>
+    </w:p>
+    <w:p>
+      <w:pPr>
+        <w:jc w:val="both"/>
+        <w:rPr>
+          <w:lang w:val="es-419"/>
+        </w:rPr>
+      </w:pPr>
+    </w:p>
+    <w:p>
+      <w:pPr>
+        <w:jc w:val="both"/>
+        <w:rPr>
+          <w:lang w:val="es-419"/>
+        </w:rPr>
+      </w:pPr>
+    </w:p>
+    <w:p>
+      <w:pPr>
+        <w:jc w:val="both"/>
+        <w:rPr>
+          <w:lang w:val="es-419"/>
+        </w:rPr>
+      </w:pPr>
+    </w:p>
+    <w:p>
+      <w:pPr>
+        <w:jc w:val="both"/>
+        <w:rPr>
+          <w:lang w:val="es-419"/>
+        </w:rPr>
+      </w:pPr>
+    </w:p>
+    <w:p>
+      <w:pPr>
+        <w:jc w:val="both"/>
+        <w:rPr>
+          <w:lang w:val="es-419"/>
+        </w:rPr>
+      </w:pPr>
+    </w:p>
+    <w:p>
+      <w:pPr>
+        <w:jc w:val="both"/>
+        <w:rPr>
+          <w:lang w:val="es-419"/>
+        </w:rPr>
+      </w:pPr>
+    </w:p>
+    <w:p>
+      <w:pPr>
+        <w:jc w:val="both"/>
+        <w:rPr>
+          <w:lang w:val="es-419"/>
+        </w:rPr>
+      </w:pPr>
+    </w:p>
+    <w:p>
+      <w:pPr>
+        <w:jc w:val="both"/>
+        <w:rPr>
+          <w:lang w:val="es-419"/>
+        </w:rPr>
+      </w:pPr>
+    </w:p>
+    <w:p>
+      <w:pPr>
+        <w:jc w:val="both"/>
+        <w:rPr>
+          <w:lang w:val="es-419"/>
+        </w:rPr>
+      </w:pPr>
+    </w:p>
+    <w:p>
+      <w:pPr>
+        <w:jc w:val="both"/>
+        <w:rPr>
+          <w:lang w:val="es-419"/>
+        </w:rPr>
+      </w:pPr>
+    </w:p>
+    <w:p>
+      <w:pPr>
+        <w:jc w:val="both"/>
+        <w:rPr>
+          <w:lang w:val="es-419"/>
+        </w:rPr>
+      </w:pPr>
+    </w:p>
+    <w:p>
+      <w:pPr>
+        <w:jc w:val="both"/>
+        <w:rPr>
+          <w:lang w:val="es-419"/>
+        </w:rPr>
+      </w:pPr>
+    </w:p>
+    <w:p>
+      <w:pPr>
+        <w:jc w:val="both"/>
+        <w:rPr>
+          <w:lang w:val="es-419"/>
+        </w:rPr>
+      </w:pPr>
+    </w:p>
+    <w:p>
+      <w:pPr>
+        <w:jc w:val="both"/>
+        <w:rPr>
+          <w:lang w:val="es-419"/>
+        </w:rPr>
+      </w:pPr>
+    </w:p>
+    <w:p>
+      <w:pPr>
+        <w:jc w:val="both"/>
+        <w:rPr>
+          <w:lang w:val="es-419"/>
+        </w:rPr>
+      </w:pPr>
+    </w:p>
+    <w:p>
+      <w:pPr>
+        <w:jc w:val="both"/>
+        <w:rPr>
+          <w:lang w:val="es-419"/>
+        </w:rPr>
+      </w:pPr>
+    </w:p>
+    <w:p>
+      <w:pPr>
+        <w:jc w:val="both"/>
+        <w:rPr>
+          <w:lang w:val="es-419"/>
+        </w:rPr>
+      </w:pPr>
+    </w:p>
+    <w:p>
+      <w:pPr>
+        <w:jc w:val="both"/>
+        <w:rPr>
+          <w:lang w:val="es-419"/>
+        </w:rPr>
+      </w:pPr>
+    </w:p>
+    <w:p>
+      <w:pPr>
+        <w:jc w:val="both"/>
+        <w:rPr>
+          <w:lang w:val="es-419"/>
+        </w:rPr>
+      </w:pPr>
+    </w:p>
+    <w:p>
+      <w:pPr>
+        <w:jc w:val="both"/>
+        <w:rPr>
+          <w:lang w:val="es-419"/>
+        </w:rPr>
+      </w:pPr>
+    </w:p>
+    <w:p>
+      <w:pPr>
+        <w:jc w:val="both"/>
+        <w:rPr>
+          <w:lang w:val="es-419"/>
+        </w:rPr>
+      </w:pPr>
+    </w:p>
+    <w:p>
+      <w:pPr>
+        <w:jc w:val="both"/>
+        <w:rPr>
+          <w:lang w:val="es-419"/>
+        </w:rPr>
+      </w:pPr>
+    </w:p>
+    <w:p>
+      <w:pPr>
+        <w:jc w:val="both"/>
+        <w:rPr>
+          <w:lang w:val="es-419"/>
+        </w:rPr>
+      </w:pPr>
+    </w:p>
+    <w:p>
+      <w:pPr>
+        <w:jc w:val="both"/>
+        <w:rPr>
+          <w:lang w:val="es-419"/>
+        </w:rPr>
+      </w:pPr>
+    </w:p>
+    <w:p>
+      <w:pPr>
+        <w:jc w:val="both"/>
+        <w:rPr>
+          <w:lang w:val="es-419"/>
+        </w:rPr>
+      </w:pPr>
+    </w:p>
+    <w:p>
+      <w:pPr>
+        <w:pStyle w:val="Ttulo1"/>
+        <w:jc w:val="left"/>
+        <w:rPr>
+          <w:lang w:val="es-419"/>
+        </w:rPr>
+      </w:pPr>
       <w:bookmarkStart w:id="23" w:name="_GoBack"/>
-      <w:bookmarkEnd w:id="23"/>
+      <w:r>
+        <w:rPr>
+          <w:lang w:val="es-419"/>
+        </w:rPr>
+        <w:lastRenderedPageBreak/>
+        <w:t>8. Base de datos normalizada</w:t>
+      </w:r>
+    </w:p>
+    <w:bookmarkEnd w:id="23"/>
+    <w:p>
+      <w:pPr>
+        <w:jc w:val="both"/>
+        <w:rPr>
+          <w:lang w:val="es-419"/>
+        </w:rPr>
+      </w:pPr>
+    </w:p>
+    <w:p>
+      <w:pPr>
+        <w:ind w:firstLine="720"/>
+        <w:jc w:val="both"/>
+        <w:rPr>
+          <w:lang w:val="es-419"/>
+        </w:rPr>
+      </w:pPr>
+      <w:r>
+        <w:rPr>
+          <w:lang w:val="es-419"/>
+        </w:rPr>
+        <w:t xml:space="preserve">Normalizar una base de datos es muy importante en el desarrollo de un sistema, ya que nos facilitara el almacenamiento y distribución de los datos de forma correcta, esto incluye la creación de tablas y el establecimiento de relaciones entre ellas. Para la base de datos del sistema </w:t>
+      </w:r>
+      <w:r>
+        <w:rPr>
+          <w:lang w:val="es-419"/>
+        </w:rPr>
+        <w:t xml:space="preserve">de toma de decisiones </w:t>
+      </w:r>
+      <w:r>
+        <w:rPr>
+          <w:lang w:val="es-419"/>
+        </w:rPr>
+        <w:t xml:space="preserve">también fue requerida la normalización por ello aquí mostramos </w:t>
+      </w:r>
+      <w:r>
+        <w:rPr>
+          <w:lang w:val="es-419"/>
+        </w:rPr>
+        <w:t xml:space="preserve">el diagrama entidad relación el cual cuenta con el proceso de las tres formas normales necesarias para </w:t>
+      </w:r>
+      <w:r>
+        <w:rPr>
+          <w:lang w:val="es-419"/>
+        </w:rPr>
+        <w:t>su correcta implementación, lo podemos ver en la Figura (8.1)</w:t>
+      </w:r>
+      <w:r>
+        <w:rPr>
+          <w:lang w:val="es-419"/>
+        </w:rPr>
+        <w:t>.</w:t>
+      </w:r>
+    </w:p>
+    <w:p>
+      <w:pPr>
+        <w:jc w:val="both"/>
+        <w:rPr>
+          <w:lang w:val="es-419"/>
+        </w:rPr>
+      </w:pPr>
+    </w:p>
+    <w:p>
+      <w:pPr>
+        <w:jc w:val="both"/>
+        <w:rPr>
+          <w:lang w:val="es-419"/>
+        </w:rPr>
+      </w:pPr>
+      <w:r>
+        <w:rPr>
+          <w:noProof/>
+          <w:lang w:val="en-US"/>
+        </w:rPr>
+        <w:drawing>
+          <wp:inline distT="0" distB="0" distL="0" distR="0" wp14:anchorId="77E553A0" wp14:editId="4B96C1F5">
+            <wp:extent cx="5612130" cy="2593975"/>
+            <wp:effectExtent l="0" t="0" r="7620" b="0"/>
+            <wp:docPr id="23" name="Imagen 23"/>
+            <wp:cNvGraphicFramePr>
+              <a:graphicFrameLocks xmlns:a="http://schemas.openxmlformats.org/drawingml/2006/main" noChangeAspect="1"/>
+            </wp:cNvGraphicFramePr>
+            <a:graphic xmlns:a="http://schemas.openxmlformats.org/drawingml/2006/main">
+              <a:graphicData uri="http://schemas.openxmlformats.org/drawingml/2006/picture">
+                <pic:pic xmlns:pic="http://schemas.openxmlformats.org/drawingml/2006/picture">
+                  <pic:nvPicPr>
+                    <pic:cNvPr id="1" name=""/>
+                    <pic:cNvPicPr/>
+                  </pic:nvPicPr>
+                  <pic:blipFill>
+                    <a:blip r:embed="rId40"/>
+                    <a:stretch>
+                      <a:fillRect/>
+                    </a:stretch>
+                  </pic:blipFill>
+                  <pic:spPr>
+                    <a:xfrm>
+                      <a:off x="0" y="0"/>
+                      <a:ext cx="5612130" cy="2593975"/>
+                    </a:xfrm>
+                    <a:prstGeom prst="rect">
+                      <a:avLst/>
+                    </a:prstGeom>
+                  </pic:spPr>
+                </pic:pic>
+              </a:graphicData>
+            </a:graphic>
+          </wp:inline>
+        </w:drawing>
+      </w:r>
+    </w:p>
+    <w:p>
+      <w:pPr>
+        <w:jc w:val="both"/>
+        <w:rPr>
+          <w:lang w:val="es-419"/>
+        </w:rPr>
+      </w:pPr>
+      <w:r>
+        <w:rPr>
+          <w:lang w:val="es-419"/>
+        </w:rPr>
+        <w:t>Figura (8.1) Modelo entidad relación de la base de datos del sistema de toma de decisiones.</w:t>
+      </w:r>
+    </w:p>
+    <w:p>
+      <w:pPr>
+        <w:jc w:val="both"/>
+        <w:rPr>
+          <w:lang w:val="es-419"/>
+        </w:rPr>
+      </w:pPr>
+    </w:p>
+    <w:p>
+      <w:pPr>
+        <w:jc w:val="both"/>
+        <w:rPr>
+          <w:lang w:val="es-419"/>
+        </w:rPr>
+      </w:pPr>
+    </w:p>
+    <w:p>
+      <w:pPr>
+        <w:jc w:val="both"/>
+        <w:rPr>
+          <w:lang w:val="es-419"/>
+        </w:rPr>
+      </w:pPr>
+    </w:p>
+    <w:p>
+      <w:pPr>
+        <w:jc w:val="both"/>
+        <w:rPr>
+          <w:lang w:val="es-419"/>
+        </w:rPr>
+      </w:pPr>
+    </w:p>
+    <w:p>
+      <w:pPr>
+        <w:jc w:val="both"/>
+        <w:rPr>
+          <w:lang w:val="es-419"/>
+        </w:rPr>
+      </w:pPr>
+    </w:p>
+    <w:p>
+      <w:pPr>
+        <w:jc w:val="both"/>
+        <w:rPr>
+          <w:lang w:val="es-419"/>
+        </w:rPr>
+      </w:pPr>
+    </w:p>
+    <w:p>
+      <w:pPr>
+        <w:jc w:val="both"/>
+        <w:rPr>
+          <w:lang w:val="es-419"/>
+        </w:rPr>
+      </w:pPr>
+    </w:p>
+    <w:p>
+      <w:pPr>
+        <w:jc w:val="both"/>
+        <w:rPr>
+          <w:lang w:val="es-419"/>
+        </w:rPr>
+      </w:pPr>
     </w:p>
     <w:sectPr>
-      <w:headerReference w:type="default" r:id="rId40"/>
-      <w:footerReference w:type="default" r:id="rId41"/>
+      <w:headerReference w:type="default" r:id="rId41"/>
+      <w:footerReference w:type="default" r:id="rId42"/>
       <w:pgSz w:w="12240" w:h="15840"/>
       <w:pgMar w:top="1417" w:right="1701" w:bottom="1417" w:left="1701" w:header="708" w:footer="708" w:gutter="0"/>
       <w:pgNumType w:start="0"/>
@@ -15695,7 +15835,7 @@
             <w:noProof/>
             <w:sz w:val="28"/>
             <w:szCs w:val="28"/>
-            <w:lang w:eastAsia="es-MX"/>
+            <w:lang w:val="en-US"/>
           </w:rPr>
           <mc:AlternateContent>
             <mc:Choice Requires="wps">
@@ -15775,7 +15915,7 @@
                                   <w:color w:val="5B9BD5" w:themeColor="accent1"/>
                                   <w:lang w:val="es-ES"/>
                                 </w:rPr>
-                                <w:t>32</w:t>
+                                <w:t>33</w:t>
                               </w:r>
                               <w:r>
                                 <w:rPr>
@@ -15886,7 +16026,7 @@
                             <w:color w:val="5B9BD5" w:themeColor="accent1"/>
                             <w:lang w:val="es-ES"/>
                           </w:rPr>
-                          <w:t>32</w:t>
+                          <w:t>33</w:t>
                         </w:r>
                         <w:r>
                           <w:rPr>
@@ -15951,7 +16091,7 @@
     <w:r>
       <w:rPr>
         <w:noProof/>
-        <w:lang w:eastAsia="es-MX"/>
+        <w:lang w:val="en-US"/>
       </w:rPr>
       <w:drawing>
         <wp:anchor distT="0" distB="0" distL="114300" distR="114300" simplePos="0" relativeHeight="251659264" behindDoc="0" locked="0" layoutInCell="1" allowOverlap="1" wp14:anchorId="4050AB81" wp14:editId="71D05AAA">
@@ -16697,6 +16837,7 @@
   <w:style w:type="character" w:default="1" w:styleId="Fuentedeprrafopredeter">
     <w:name w:val="Default Paragraph Font"/>
     <w:uiPriority w:val="1"/>
+    <w:semiHidden/>
     <w:unhideWhenUsed/>
   </w:style>
   <w:style w:type="table" w:default="1" w:styleId="Tablanormal">
@@ -17110,7 +17251,7 @@
     <w:charset w:val="00"/>
     <w:family w:val="roman"/>
     <w:pitch w:val="variable"/>
-    <w:sig w:usb0="E0002AFF" w:usb1="C0007843" w:usb2="00000009" w:usb3="00000000" w:csb0="000001FF" w:csb1="00000000"/>
+    <w:sig w:usb0="E0002EFF" w:usb1="C000785B" w:usb2="00000009" w:usb3="00000000" w:csb0="000001FF" w:csb1="00000000"/>
   </w:font>
   <w:font w:name="Courier New">
     <w:panose1 w:val="02070309020205020404"/>
@@ -17131,21 +17272,21 @@
     <w:charset w:val="00"/>
     <w:family w:val="swiss"/>
     <w:pitch w:val="variable"/>
-    <w:sig w:usb0="E0002AFF" w:usb1="C0007843" w:usb2="00000009" w:usb3="00000000" w:csb0="000001FF" w:csb1="00000000"/>
+    <w:sig w:usb0="E0002EFF" w:usb1="C000785B" w:usb2="00000009" w:usb3="00000000" w:csb0="000001FF" w:csb1="00000000"/>
   </w:font>
   <w:font w:name="Calibri">
     <w:panose1 w:val="020F0502020204030204"/>
     <w:charset w:val="00"/>
     <w:family w:val="swiss"/>
     <w:pitch w:val="variable"/>
-    <w:sig w:usb0="E00002FF" w:usb1="4000ACFF" w:usb2="00000001" w:usb3="00000000" w:csb0="0000019F" w:csb1="00000000"/>
+    <w:sig w:usb0="E4002EFF" w:usb1="C000247B" w:usb2="00000009" w:usb3="00000000" w:csb0="000001FF" w:csb1="00000000"/>
   </w:font>
   <w:font w:name="Calibri Light">
     <w:panose1 w:val="020F0302020204030204"/>
     <w:charset w:val="00"/>
     <w:family w:val="swiss"/>
     <w:pitch w:val="variable"/>
-    <w:sig w:usb0="A00002EF" w:usb1="4000207B" w:usb2="00000000" w:usb3="00000000" w:csb0="0000009F" w:csb1="00000000"/>
+    <w:sig w:usb0="E4002EFF" w:usb1="C000247B" w:usb2="00000009" w:usb3="00000000" w:csb0="000001FF" w:csb1="00000000"/>
   </w:font>
 </w:fonts>
 </file>
@@ -17166,6 +17307,7 @@
   </w:compat>
   <w:rsids>
     <w:rsidRoot w:val="00C90086"/>
+    <w:rsid w:val="000E37D5"/>
     <w:rsid w:val="00730B2E"/>
     <w:rsid w:val="008C59B9"/>
     <w:rsid w:val="00AB3A1D"/>
@@ -17916,7 +18058,7 @@
 </file>
 
 <file path=customXml/itemProps2.xml><?xml version="1.0" encoding="utf-8"?>
-<ds:datastoreItem xmlns:ds="http://schemas.openxmlformats.org/officeDocument/2006/customXml" ds:itemID="{C844EA34-6427-457A-AA78-3313B5D90F31}">
+<ds:datastoreItem xmlns:ds="http://schemas.openxmlformats.org/officeDocument/2006/customXml" ds:itemID="{5A77CD94-1C1A-4F46-8631-F389C6FE0B47}">
   <ds:schemaRefs>
     <ds:schemaRef ds:uri="http://schemas.openxmlformats.org/officeDocument/2006/bibliography"/>
   </ds:schemaRefs>

</xml_diff>